<commit_message>
Addition of Browsing and Change of setup-relief Function
</commit_message>
<xml_diff>
--- a/ModelDocumentation.docx
+++ b/ModelDocumentation.docx
@@ -1058,37 +1058,67 @@
         <w:spacing w:after="0"/>
       </w:pPr>
       <w:r>
-        <w:t xml:space="preserve">PET is calculated for each month using the above and then can be modified for the slope and aspect of individual patches (see </w:t>
-      </w:r>
-      <w:proofErr w:type="spellStart"/>
-      <w:r>
+        <w:t xml:space="preserve">PET is calculated for each month using the above and then can be modified for the slope and aspect of individual patches </w:t>
+      </w:r>
+      <w:r>
+        <w:rPr>
+          <w:highlight w:val="yellow"/>
+        </w:rPr>
+        <w:t xml:space="preserve">(see </w:t>
+      </w:r>
+      <w:proofErr w:type="spellStart"/>
+      <w:r>
+        <w:rPr>
+          <w:highlight w:val="yellow"/>
+        </w:rPr>
         <w:t>Bugmann</w:t>
       </w:r>
       <w:proofErr w:type="spellEnd"/>
       <w:r>
+        <w:rPr>
+          <w:highlight w:val="yellow"/>
+        </w:rPr>
         <w:t xml:space="preserve"> 1994, </w:t>
       </w:r>
       <w:proofErr w:type="spellStart"/>
       <w:r>
+        <w:rPr>
+          <w:highlight w:val="yellow"/>
+        </w:rPr>
         <w:t>Eq</w:t>
       </w:r>
       <w:proofErr w:type="spellEnd"/>
       <w:r>
+        <w:rPr>
+          <w:highlight w:val="yellow"/>
+        </w:rPr>
         <w:t xml:space="preserve"> 3.73 and 3.74) v</w:t>
       </w:r>
       <w:r>
+        <w:rPr>
+          <w:highlight w:val="yellow"/>
+        </w:rPr>
         <w:t xml:space="preserve">ia </w:t>
       </w:r>
       <w:proofErr w:type="spellStart"/>
       <w:r>
+        <w:rPr>
+          <w:highlight w:val="yellow"/>
+        </w:rPr>
         <w:t>kSlAsp</w:t>
       </w:r>
       <w:proofErr w:type="spellEnd"/>
       <w:r>
+        <w:rPr>
+          <w:highlight w:val="yellow"/>
+        </w:rPr>
         <w:t xml:space="preserve"> and </w:t>
       </w:r>
       <w:proofErr w:type="spellStart"/>
       <w:r>
+        <w:rPr>
+          <w:highlight w:val="yellow"/>
+        </w:rPr>
         <w:t>SlAsp</w:t>
       </w:r>
       <w:proofErr w:type="spellEnd"/>
@@ -3206,7 +3236,13 @@
         <w:spacing w:after="0"/>
       </w:pPr>
       <w:r>
-        <w:t xml:space="preserve">Currently, soil conditions are assumed to be spatially uniform across the landscape. Future versions of the model should aim to represent spatial variation in soil conditions.  </w:t>
+        <w:rPr>
+          <w:highlight w:val="yellow"/>
+        </w:rPr>
+        <w:t>Currently, soil conditions are assumed to be spatially uniform across the landscape. Future versions of the model should aim to represent spatial variation in soil conditions.</w:t>
+      </w:r>
+      <w:r>
+        <w:t xml:space="preserve">  </w:t>
       </w:r>
     </w:p>
     <w:p>
@@ -5231,6 +5267,7 @@
       <w:r>
         <w:rPr>
           <w:rFonts w:eastAsiaTheme="minorEastAsia"/>
+          <w:highlight w:val="yellow"/>
         </w:rPr>
         <w:t xml:space="preserve">Another barrier to establishment that has been used previously (e.g. </w:t>
       </w:r>
@@ -5238,6 +5275,7 @@
       <w:r>
         <w:rPr>
           <w:rFonts w:eastAsiaTheme="minorEastAsia"/>
+          <w:highlight w:val="yellow"/>
         </w:rPr>
         <w:t>Bugmann</w:t>
       </w:r>
@@ -5245,8 +5283,15 @@
       <w:r>
         <w:rPr>
           <w:rFonts w:eastAsiaTheme="minorEastAsia"/>
-        </w:rPr>
-        <w:t xml:space="preserve"> 1994), and which could be implemented in a later version of this model is browsing by ungulates (goats </w:t>
+          <w:highlight w:val="yellow"/>
+        </w:rPr>
+        <w:t xml:space="preserve"> 1994), and which could be implemented in a later version of this model is browsing by ungulates</w:t>
+      </w:r>
+      <w:r>
+        <w:rPr>
+          <w:rFonts w:eastAsiaTheme="minorEastAsia"/>
+        </w:rPr>
+        <w:t xml:space="preserve"> (goats </w:t>
       </w:r>
       <w:proofErr w:type="spellStart"/>
       <w:r>
@@ -5592,8 +5637,10 @@
           <w:i/>
           <w:vertAlign w:val="subscript"/>
         </w:rPr>
-        <w:t>dlc</w:t>
-      </w:r>
+        <w:t>dD</w:t>
+      </w:r>
+      <w:bookmarkStart w:id="0" w:name="_GoBack"/>
+      <w:bookmarkEnd w:id="0"/>
       <w:proofErr w:type="spellEnd"/>
       <w:r>
         <w:rPr>
@@ -6734,8 +6781,6 @@
       <w:r>
         <w:t xml:space="preserve"> intolerant, 6 = very tolerant)</w:t>
       </w:r>
-      <w:bookmarkStart w:id="0" w:name="_GoBack"/>
-      <w:bookmarkEnd w:id="0"/>
     </w:p>
     <w:p>
       <w:proofErr w:type="spellStart"/>
@@ -7592,7 +7637,7 @@
         <w:noProof/>
         <w:sz w:val="20"/>
       </w:rPr>
-      <w:t>6</w:t>
+      <w:t>5</w:t>
     </w:r>
     <w:r>
       <w:rPr>

</xml_diff>